<commit_message>
Updated C patterns and added new programs
</commit_message>
<xml_diff>
--- a/An.docx
+++ b/An.docx
@@ -828,19 +828,11 @@
         <w:t>structure</w:t>
       </w:r>
       <w:r>
-        <w:t>,</w:t>
-      </w:r>
-      <w:proofErr w:type="gramStart"/>
-      <w:r>
-        <w:t>i.e</w:t>
+        <w:t>,i.e</w:t>
       </w:r>
       <w:proofErr w:type="spellEnd"/>
       <w:r>
-        <w:t>.,,</w:t>
-      </w:r>
-      <w:proofErr w:type="gramEnd"/>
-      <w:r>
-        <w:t xml:space="preserve"> the selection is based on the result of the condition which can either be </w:t>
+        <w:t>.,, the selection is based on the result of the condition which can either be </w:t>
       </w:r>
       <w:r>
         <w:rPr>
@@ -1378,15 +1370,7 @@
         <w:t>finite number of iterations</w:t>
       </w:r>
       <w:r>
-        <w:t xml:space="preserve">. </w:t>
-      </w:r>
-      <w:proofErr w:type="gramStart"/>
-      <w:r>
-        <w:t>Otherwise</w:t>
-      </w:r>
-      <w:proofErr w:type="gramEnd"/>
-      <w:r>
-        <w:t xml:space="preserve"> it ends up as an </w:t>
+        <w:t>. Otherwise it ends up as an </w:t>
       </w:r>
       <w:r>
         <w:rPr>
@@ -1853,12 +1837,10 @@
         <w:t xml:space="preserve">}//end of the main() function - this is an example of </w:t>
       </w:r>
       <w:proofErr w:type="spellStart"/>
-      <w:proofErr w:type="gramStart"/>
       <w:r>
         <w:t>a</w:t>
       </w:r>
       <w:proofErr w:type="spellEnd"/>
-      <w:proofErr w:type="gramEnd"/>
       <w:r>
         <w:t xml:space="preserve"> end-of-line comment</w:t>
       </w:r>
@@ -1933,15 +1915,7 @@
         <w:t>Comments do not nest</w:t>
       </w:r>
       <w:r>
-        <w:t xml:space="preserve">, i.e., /* and */ comment </w:t>
-      </w:r>
-      <w:proofErr w:type="gramStart"/>
-      <w:r>
-        <w:t>has</w:t>
-      </w:r>
-      <w:proofErr w:type="gramEnd"/>
-      <w:r>
-        <w:t xml:space="preserve"> no special meaning inside a // </w:t>
+        <w:t>, i.e., /* and */ comment has no special meaning inside a // </w:t>
       </w:r>
       <w:proofErr w:type="spellStart"/>
       <w:r>
@@ -3790,15 +3764,7 @@
         <w:t>int</w:t>
       </w:r>
       <w:r>
-        <w:t xml:space="preserve"> count; // int is the data type and count </w:t>
-      </w:r>
-      <w:proofErr w:type="gramStart"/>
-      <w:r>
-        <w:t>is</w:t>
-      </w:r>
-      <w:proofErr w:type="gramEnd"/>
-      <w:r>
-        <w:t xml:space="preserve"> the variable name</w:t>
+        <w:t xml:space="preserve"> count; // int is the data type and count is the variable name</w:t>
       </w:r>
     </w:p>
     <w:p>
@@ -5126,15 +5092,7 @@
         <w:t>floats</w:t>
       </w:r>
       <w:r>
-        <w:t xml:space="preserve">, </w:t>
-      </w:r>
-      <w:proofErr w:type="gramStart"/>
-      <w:r>
-        <w:t>etc,.</w:t>
-      </w:r>
-      <w:proofErr w:type="gramEnd"/>
-      <w:r>
-        <w:t xml:space="preserve"> using format specifiers.</w:t>
+        <w:t>, etc,. using format specifiers.</w:t>
       </w:r>
     </w:p>
     <w:p>
@@ -5196,15 +5154,7 @@
     </w:p>
     <w:p>
       <w:r>
-        <w:t>The format specifiers %d and %f </w:t>
-      </w:r>
-      <w:proofErr w:type="gramStart"/>
-      <w:r>
-        <w:t>are</w:t>
-      </w:r>
-      <w:proofErr w:type="gramEnd"/>
-      <w:r>
-        <w:t xml:space="preserve"> used in printf( ) statement to print the </w:t>
+        <w:t>The format specifiers %d and %f are used in printf( ) statement to print the </w:t>
       </w:r>
       <w:r>
         <w:rPr>
@@ -5398,23 +5348,7 @@
           <w:sz w:val="24"/>
           <w:szCs w:val="24"/>
         </w:rPr>
-        <w:t> is a decimal number (</w:t>
-      </w:r>
-      <w:proofErr w:type="gramStart"/>
-      <w:r>
-        <w:rPr>
-          <w:sz w:val="24"/>
-          <w:szCs w:val="24"/>
-        </w:rPr>
-        <w:t>Thirty Four</w:t>
-      </w:r>
-      <w:proofErr w:type="gramEnd"/>
-      <w:r>
-        <w:rPr>
-          <w:sz w:val="24"/>
-          <w:szCs w:val="24"/>
-        </w:rPr>
-        <w:t>) and (11)</w:t>
+        <w:t> is a decimal number (Thirty Four) and (11)</w:t>
       </w:r>
       <w:r>
         <w:rPr>
@@ -5542,10 +5476,1258 @@
     <w:p>
       <w:pPr>
         <w:rPr>
-          <w:b/>
-          <w:bCs/>
-          <w:sz w:val="36"/>
-          <w:szCs w:val="36"/>
+          <w:color w:val="538135" w:themeColor="accent6" w:themeShade="BF"/>
+          <w:sz w:val="24"/>
+          <w:szCs w:val="24"/>
+        </w:rPr>
+      </w:pPr>
+      <w:r>
+        <w:rPr>
+          <w:color w:val="538135" w:themeColor="accent6" w:themeShade="BF"/>
+          <w:sz w:val="24"/>
+          <w:szCs w:val="24"/>
+        </w:rPr>
+        <w:t>4.1.2. Decimal System</w:t>
+      </w:r>
+    </w:p>
+    <w:p>
+      <w:pPr>
+        <w:rPr>
+          <w:sz w:val="24"/>
+          <w:szCs w:val="24"/>
+        </w:rPr>
+      </w:pPr>
+      <w:r>
+        <w:rPr>
+          <w:sz w:val="24"/>
+          <w:szCs w:val="24"/>
+        </w:rPr>
+        <w:t>The numbers that we use daily belong to the </w:t>
+      </w:r>
+      <w:hyperlink r:id="rId20" w:tgtFrame="_blank" w:history="1">
+        <w:r>
+          <w:rPr>
+            <w:rStyle w:val="Hyperlink"/>
+            <w:sz w:val="24"/>
+            <w:szCs w:val="24"/>
+          </w:rPr>
+          <w:t>Decimal System</w:t>
+        </w:r>
+      </w:hyperlink>
+      <w:r>
+        <w:rPr>
+          <w:sz w:val="24"/>
+          <w:szCs w:val="24"/>
+        </w:rPr>
+        <w:t>. For example: : 0, 1, 2, 3,...2333, 99999, etc., It is also called a base-10 system.</w:t>
+      </w:r>
+      <w:r>
+        <w:rPr>
+          <w:sz w:val="24"/>
+          <w:szCs w:val="24"/>
+        </w:rPr>
+        <w:br/>
+      </w:r>
+      <w:r>
+        <w:rPr>
+          <w:sz w:val="24"/>
+          <w:szCs w:val="24"/>
+        </w:rPr>
+        <w:br/>
+        <w:t>It is called base-10 number system because it uses </w:t>
+      </w:r>
+      <w:r>
+        <w:rPr>
+          <w:b/>
+          <w:bCs/>
+          <w:sz w:val="24"/>
+          <w:szCs w:val="24"/>
+        </w:rPr>
+        <w:t>10 unique digits</w:t>
+      </w:r>
+      <w:r>
+        <w:rPr>
+          <w:sz w:val="24"/>
+          <w:szCs w:val="24"/>
+        </w:rPr>
+        <w:t> from </w:t>
+      </w:r>
+      <w:r>
+        <w:rPr>
+          <w:b/>
+          <w:bCs/>
+          <w:sz w:val="24"/>
+          <w:szCs w:val="24"/>
+        </w:rPr>
+        <w:t>0</w:t>
+      </w:r>
+      <w:r>
+        <w:rPr>
+          <w:sz w:val="24"/>
+          <w:szCs w:val="24"/>
+        </w:rPr>
+        <w:t> to </w:t>
+      </w:r>
+      <w:r>
+        <w:rPr>
+          <w:b/>
+          <w:bCs/>
+          <w:sz w:val="24"/>
+          <w:szCs w:val="24"/>
+        </w:rPr>
+        <w:t>9</w:t>
+      </w:r>
+      <w:r>
+        <w:rPr>
+          <w:sz w:val="24"/>
+          <w:szCs w:val="24"/>
+        </w:rPr>
+        <w:t> to represent any number.</w:t>
+      </w:r>
+      <w:r>
+        <w:rPr>
+          <w:sz w:val="24"/>
+          <w:szCs w:val="24"/>
+        </w:rPr>
+        <w:br/>
+      </w:r>
+      <w:r>
+        <w:rPr>
+          <w:sz w:val="24"/>
+          <w:szCs w:val="24"/>
+        </w:rPr>
+        <w:br/>
+      </w:r>
+      <w:r>
+        <w:rPr>
+          <w:sz w:val="24"/>
+          <w:szCs w:val="24"/>
+        </w:rPr>
+        <w:lastRenderedPageBreak/>
+        <w:t>A base (also called the radix) is the number of unique digits or symbols (including 0) that are used to represent a given number.</w:t>
+      </w:r>
+      <w:r>
+        <w:rPr>
+          <w:sz w:val="24"/>
+          <w:szCs w:val="24"/>
+        </w:rPr>
+        <w:br/>
+      </w:r>
+      <w:r>
+        <w:rPr>
+          <w:sz w:val="24"/>
+          <w:szCs w:val="24"/>
+        </w:rPr>
+        <w:br/>
+        <w:t>In </w:t>
+      </w:r>
+      <w:r>
+        <w:rPr>
+          <w:b/>
+          <w:bCs/>
+          <w:sz w:val="24"/>
+          <w:szCs w:val="24"/>
+        </w:rPr>
+        <w:t>Decimal System</w:t>
+      </w:r>
+      <w:r>
+        <w:rPr>
+          <w:sz w:val="24"/>
+          <w:szCs w:val="24"/>
+        </w:rPr>
+        <w:t> (which is base-10), a total of 10 digits (0, 1, 2, 3, 4, 5, 6, 7, 8 and 9) are used to represent a number of any size (magnitude).</w:t>
+      </w:r>
+      <w:r>
+        <w:rPr>
+          <w:sz w:val="24"/>
+          <w:szCs w:val="24"/>
+        </w:rPr>
+        <w:br/>
+      </w:r>
+      <w:r>
+        <w:rPr>
+          <w:sz w:val="24"/>
+          <w:szCs w:val="24"/>
+        </w:rPr>
+        <w:br/>
+        <w:t>For example, </w:t>
+      </w:r>
+      <w:r>
+        <w:rPr>
+          <w:b/>
+          <w:bCs/>
+          <w:sz w:val="24"/>
+          <w:szCs w:val="24"/>
+        </w:rPr>
+        <w:t>Five Hundred and Sixty Seven</w:t>
+      </w:r>
+      <w:r>
+        <w:rPr>
+          <w:sz w:val="24"/>
+          <w:szCs w:val="24"/>
+        </w:rPr>
+        <w:t> is represented as 567, where</w:t>
+      </w:r>
+      <w:r>
+        <w:rPr>
+          <w:sz w:val="24"/>
+          <w:szCs w:val="24"/>
+        </w:rPr>
+        <w:br/>
+      </w:r>
+    </w:p>
+    <w:p>
+      <w:pPr>
+        <w:rPr>
+          <w:sz w:val="24"/>
+          <w:szCs w:val="24"/>
+        </w:rPr>
+      </w:pPr>
+      <w:r>
+        <w:rPr>
+          <w:sz w:val="24"/>
+          <w:szCs w:val="24"/>
+        </w:rPr>
+        <w:t>567 = (5 * 10</w:t>
+      </w:r>
+      <w:r>
+        <w:rPr>
+          <w:sz w:val="24"/>
+          <w:szCs w:val="24"/>
+          <w:vertAlign w:val="superscript"/>
+        </w:rPr>
+        <w:t>2</w:t>
+      </w:r>
+      <w:r>
+        <w:rPr>
+          <w:sz w:val="24"/>
+          <w:szCs w:val="24"/>
+        </w:rPr>
+        <w:t>) + (6 * 10</w:t>
+      </w:r>
+      <w:r>
+        <w:rPr>
+          <w:sz w:val="24"/>
+          <w:szCs w:val="24"/>
+          <w:vertAlign w:val="superscript"/>
+        </w:rPr>
+        <w:t>1</w:t>
+      </w:r>
+      <w:r>
+        <w:rPr>
+          <w:sz w:val="24"/>
+          <w:szCs w:val="24"/>
+        </w:rPr>
+        <w:t>) + (7 * 10</w:t>
+      </w:r>
+      <w:r>
+        <w:rPr>
+          <w:sz w:val="24"/>
+          <w:szCs w:val="24"/>
+          <w:vertAlign w:val="superscript"/>
+        </w:rPr>
+        <w:t>0</w:t>
+      </w:r>
+      <w:r>
+        <w:rPr>
+          <w:sz w:val="24"/>
+          <w:szCs w:val="24"/>
+        </w:rPr>
+        <w:t>)</w:t>
+      </w:r>
+    </w:p>
+    <w:p>
+      <w:pPr>
+        <w:rPr>
+          <w:sz w:val="24"/>
+          <w:szCs w:val="24"/>
+        </w:rPr>
+      </w:pPr>
+      <w:r>
+        <w:rPr>
+          <w:sz w:val="24"/>
+          <w:szCs w:val="24"/>
+        </w:rPr>
+        <w:t>567 = (5 * 100) + (6 * 10) + (7 * 1)</w:t>
+      </w:r>
+    </w:p>
+    <w:p>
+      <w:pPr>
+        <w:rPr>
+          <w:sz w:val="24"/>
+          <w:szCs w:val="24"/>
+        </w:rPr>
+      </w:pPr>
+      <w:r>
+        <w:rPr>
+          <w:sz w:val="24"/>
+          <w:szCs w:val="24"/>
+        </w:rPr>
+        <w:t xml:space="preserve">        [100's]      [10's]      [units] </w:t>
+      </w:r>
+    </w:p>
+    <w:p>
+      <w:pPr>
+        <w:rPr>
+          <w:sz w:val="24"/>
+          <w:szCs w:val="24"/>
+        </w:rPr>
+      </w:pPr>
+      <w:r>
+        <w:rPr>
+          <w:sz w:val="24"/>
+          <w:szCs w:val="24"/>
+        </w:rPr>
+        <w:t>Similarly fractions are represented with the base (10) being raised to a negative power</w:t>
+      </w:r>
+    </w:p>
+    <w:p>
+      <w:pPr>
+        <w:rPr>
+          <w:sz w:val="24"/>
+          <w:szCs w:val="24"/>
+        </w:rPr>
+      </w:pPr>
+    </w:p>
+    <w:p>
+      <w:pPr>
+        <w:rPr>
+          <w:b/>
+          <w:bCs/>
+          <w:color w:val="538135" w:themeColor="accent6" w:themeShade="BF"/>
+          <w:sz w:val="24"/>
+          <w:szCs w:val="24"/>
+        </w:rPr>
+      </w:pPr>
+      <w:r>
+        <w:rPr>
+          <w:b/>
+          <w:bCs/>
+          <w:color w:val="538135" w:themeColor="accent6" w:themeShade="BF"/>
+          <w:sz w:val="24"/>
+          <w:szCs w:val="24"/>
+        </w:rPr>
+        <w:t>4.2.1. Usage of Binary System</w:t>
+      </w:r>
+    </w:p>
+    <w:p>
+      <w:pPr>
+        <w:rPr>
+          <w:sz w:val="24"/>
+          <w:szCs w:val="24"/>
+        </w:rPr>
+      </w:pPr>
+      <w:r>
+        <w:rPr>
+          <w:sz w:val="24"/>
+          <w:szCs w:val="24"/>
+        </w:rPr>
+        <w:t>The binary number system is used both in mathematics and digital electronics.</w:t>
+      </w:r>
+      <w:r>
+        <w:rPr>
+          <w:sz w:val="24"/>
+          <w:szCs w:val="24"/>
+        </w:rPr>
+        <w:br/>
+      </w:r>
+      <w:r>
+        <w:rPr>
+          <w:sz w:val="24"/>
+          <w:szCs w:val="24"/>
+        </w:rPr>
+        <w:br/>
+        <w:t>The binary number system or base-2 numeral system represents numeric values using only two symbols - 0 (zero) and 1 (one).</w:t>
+      </w:r>
+      <w:r>
+        <w:rPr>
+          <w:sz w:val="24"/>
+          <w:szCs w:val="24"/>
+        </w:rPr>
+        <w:br/>
+      </w:r>
+      <w:r>
+        <w:rPr>
+          <w:sz w:val="24"/>
+          <w:szCs w:val="24"/>
+        </w:rPr>
+        <w:br/>
+        <w:t>Computers have circuits (logic gates) which can be in either of the two states: off or on. These two states are represented by 0 (zero) and 1 (one) respectively .</w:t>
+      </w:r>
+      <w:r>
+        <w:rPr>
+          <w:sz w:val="24"/>
+          <w:szCs w:val="24"/>
+        </w:rPr>
+        <w:br/>
+      </w:r>
+      <w:r>
+        <w:rPr>
+          <w:sz w:val="24"/>
+          <w:szCs w:val="24"/>
+        </w:rPr>
+        <w:br/>
+        <w:t>It is for this reason that computation in systems is performed using a binary number system (base-2) where all numbers are represented using 0's and 1's.</w:t>
+      </w:r>
+      <w:r>
+        <w:rPr>
+          <w:sz w:val="24"/>
+          <w:szCs w:val="24"/>
+        </w:rPr>
+        <w:br/>
+      </w:r>
+      <w:r>
+        <w:rPr>
+          <w:sz w:val="24"/>
+          <w:szCs w:val="24"/>
+        </w:rPr>
+        <w:br/>
+        <w:t>Each binary digit, i.e.,0 (zero) or 1 (one) is called a bit (</w:t>
+      </w:r>
+      <w:r>
+        <w:rPr>
+          <w:sz w:val="24"/>
+          <w:szCs w:val="24"/>
+          <w:u w:val="single"/>
+        </w:rPr>
+        <w:t>b</w:t>
+      </w:r>
+      <w:r>
+        <w:rPr>
+          <w:sz w:val="24"/>
+          <w:szCs w:val="24"/>
+        </w:rPr>
+        <w:t>inary dig</w:t>
+      </w:r>
+      <w:r>
+        <w:rPr>
+          <w:sz w:val="24"/>
+          <w:szCs w:val="24"/>
+          <w:u w:val="single"/>
+        </w:rPr>
+        <w:t>it</w:t>
+      </w:r>
+      <w:r>
+        <w:rPr>
+          <w:sz w:val="24"/>
+          <w:szCs w:val="24"/>
+        </w:rPr>
+        <w:t>). A collection of 8 such bits is called a Byte.</w:t>
+      </w:r>
+      <w:r>
+        <w:rPr>
+          <w:sz w:val="24"/>
+          <w:szCs w:val="24"/>
+        </w:rPr>
+        <w:br/>
+      </w:r>
+      <w:r>
+        <w:rPr>
+          <w:sz w:val="24"/>
+          <w:szCs w:val="24"/>
+        </w:rPr>
+        <w:br/>
+        <w:t>In computer terminology, different names have been given to multiples of 2</w:t>
+      </w:r>
+      <w:r>
+        <w:rPr>
+          <w:sz w:val="24"/>
+          <w:szCs w:val="24"/>
+          <w:vertAlign w:val="superscript"/>
+        </w:rPr>
+        <w:t>10</w:t>
+      </w:r>
+      <w:r>
+        <w:rPr>
+          <w:sz w:val="24"/>
+          <w:szCs w:val="24"/>
+        </w:rPr>
+        <w:t> (i.e., 1024 times existing value), as shown in the table given below:</w:t>
+      </w:r>
+      <w:r>
+        <w:rPr>
+          <w:sz w:val="24"/>
+          <w:szCs w:val="24"/>
+        </w:rPr>
+        <w:br/>
+      </w:r>
+      <w:r>
+        <w:rPr>
+          <w:sz w:val="24"/>
+          <w:szCs w:val="24"/>
+        </w:rPr>
+        <w:br/>
+      </w:r>
+      <w:r>
+        <w:rPr>
+          <w:sz w:val="24"/>
+          <w:szCs w:val="24"/>
+        </w:rPr>
+        <w:br/>
+      </w:r>
+    </w:p>
+    <w:p>
+      <w:pPr>
+        <w:rPr>
+          <w:sz w:val="24"/>
+          <w:szCs w:val="24"/>
+        </w:rPr>
+      </w:pPr>
+      <w:r>
+        <w:rPr>
+          <w:sz w:val="24"/>
+          <w:szCs w:val="24"/>
+        </w:rPr>
+        <w:t>1 byte     = 8 bits</w:t>
+      </w:r>
+    </w:p>
+    <w:p>
+      <w:pPr>
+        <w:rPr>
+          <w:sz w:val="24"/>
+          <w:szCs w:val="24"/>
+        </w:rPr>
+      </w:pPr>
+      <w:r>
+        <w:rPr>
+          <w:sz w:val="24"/>
+          <w:szCs w:val="24"/>
+        </w:rPr>
+        <w:t>1 kilobyte = 1024 bytes</w:t>
+      </w:r>
+    </w:p>
+    <w:p>
+      <w:pPr>
+        <w:rPr>
+          <w:sz w:val="24"/>
+          <w:szCs w:val="24"/>
+        </w:rPr>
+      </w:pPr>
+      <w:r>
+        <w:rPr>
+          <w:sz w:val="24"/>
+          <w:szCs w:val="24"/>
+        </w:rPr>
+        <w:t>1 megabyte = 1024 kilobytes</w:t>
+      </w:r>
+    </w:p>
+    <w:p>
+      <w:pPr>
+        <w:rPr>
+          <w:sz w:val="24"/>
+          <w:szCs w:val="24"/>
+        </w:rPr>
+      </w:pPr>
+      <w:r>
+        <w:rPr>
+          <w:sz w:val="24"/>
+          <w:szCs w:val="24"/>
+        </w:rPr>
+        <w:t>1 gigabyte = 1024 megabytes</w:t>
+      </w:r>
+    </w:p>
+    <w:p>
+      <w:pPr>
+        <w:rPr>
+          <w:sz w:val="24"/>
+          <w:szCs w:val="24"/>
+        </w:rPr>
+      </w:pPr>
+      <w:r>
+        <w:rPr>
+          <w:sz w:val="24"/>
+          <w:szCs w:val="24"/>
+        </w:rPr>
+        <w:t>1 terabyte = 1024 gigabytes</w:t>
+      </w:r>
+    </w:p>
+    <w:p>
+      <w:pPr>
+        <w:rPr>
+          <w:sz w:val="24"/>
+          <w:szCs w:val="24"/>
+        </w:rPr>
+      </w:pPr>
+      <w:r>
+        <w:rPr>
+          <w:sz w:val="24"/>
+          <w:szCs w:val="24"/>
+        </w:rPr>
+        <w:t>1 petabyte = 1024 terabytes</w:t>
+      </w:r>
+    </w:p>
+    <w:p>
+      <w:pPr>
+        <w:rPr>
+          <w:sz w:val="24"/>
+          <w:szCs w:val="24"/>
+        </w:rPr>
+      </w:pPr>
+      <w:r>
+        <w:rPr>
+          <w:sz w:val="24"/>
+          <w:szCs w:val="24"/>
+        </w:rPr>
+        <w:t>In a computer, text, images, music, videos or any type of data for that matter is eventually stored in binary format on the disk</w:t>
+      </w:r>
+    </w:p>
+    <w:p>
+      <w:pPr>
+        <w:rPr>
+          <w:color w:val="538135" w:themeColor="accent6" w:themeShade="BF"/>
+          <w:sz w:val="24"/>
+          <w:szCs w:val="24"/>
+        </w:rPr>
+      </w:pPr>
+      <w:r>
+        <w:rPr>
+          <w:color w:val="538135" w:themeColor="accent6" w:themeShade="BF"/>
+          <w:sz w:val="24"/>
+          <w:szCs w:val="24"/>
+        </w:rPr>
+        <w:lastRenderedPageBreak/>
+        <w:t>4.2.2. Understanding Binary System</w:t>
+      </w:r>
+    </w:p>
+    <w:p>
+      <w:pPr>
+        <w:rPr>
+          <w:sz w:val="24"/>
+          <w:szCs w:val="24"/>
+        </w:rPr>
+      </w:pPr>
+      <w:r>
+        <w:rPr>
+          <w:sz w:val="24"/>
+          <w:szCs w:val="24"/>
+        </w:rPr>
+        <w:t>The numbering system which uses base-2 is called the binary system. In binary system (or the base-2 system), a total of 2 digits (0 and 1) are used to represent a number of any size (magnitude).</w:t>
+      </w:r>
+      <w:r>
+        <w:rPr>
+          <w:sz w:val="24"/>
+          <w:szCs w:val="24"/>
+        </w:rPr>
+        <w:br/>
+      </w:r>
+      <w:r>
+        <w:rPr>
+          <w:sz w:val="24"/>
+          <w:szCs w:val="24"/>
+        </w:rPr>
+        <w:br/>
+        <w:t>For example, Zero is represented as 0, where</w:t>
+      </w:r>
+      <w:r>
+        <w:rPr>
+          <w:sz w:val="24"/>
+          <w:szCs w:val="24"/>
+        </w:rPr>
+        <w:br/>
+        <w:t>0 = (0 * 2</w:t>
+      </w:r>
+      <w:r>
+        <w:rPr>
+          <w:sz w:val="24"/>
+          <w:szCs w:val="24"/>
+          <w:vertAlign w:val="superscript"/>
+        </w:rPr>
+        <w:t>0</w:t>
+      </w:r>
+      <w:r>
+        <w:rPr>
+          <w:sz w:val="24"/>
+          <w:szCs w:val="24"/>
+        </w:rPr>
+        <w:t>) = (0 * 1)</w:t>
+      </w:r>
+      <w:r>
+        <w:rPr>
+          <w:sz w:val="24"/>
+          <w:szCs w:val="24"/>
+        </w:rPr>
+        <w:br/>
+      </w:r>
+      <w:r>
+        <w:rPr>
+          <w:sz w:val="24"/>
+          <w:szCs w:val="24"/>
+        </w:rPr>
+        <w:br/>
+        <w:t>Similarly, One (1) is represented as:</w:t>
+      </w:r>
+      <w:r>
+        <w:rPr>
+          <w:sz w:val="24"/>
+          <w:szCs w:val="24"/>
+        </w:rPr>
+        <w:br/>
+        <w:t>1 = (1 * 2</w:t>
+      </w:r>
+      <w:r>
+        <w:rPr>
+          <w:sz w:val="24"/>
+          <w:szCs w:val="24"/>
+          <w:vertAlign w:val="superscript"/>
+        </w:rPr>
+        <w:t>0</w:t>
+      </w:r>
+      <w:r>
+        <w:rPr>
+          <w:sz w:val="24"/>
+          <w:szCs w:val="24"/>
+        </w:rPr>
+        <w:t>) = (1 * 1)</w:t>
+      </w:r>
+      <w:r>
+        <w:rPr>
+          <w:sz w:val="24"/>
+          <w:szCs w:val="24"/>
+        </w:rPr>
+        <w:br/>
+      </w:r>
+      <w:r>
+        <w:rPr>
+          <w:sz w:val="24"/>
+          <w:szCs w:val="24"/>
+        </w:rPr>
+        <w:br/>
+        <w:t>Now, let us try to represent the following numbers in binary format:</w:t>
+      </w:r>
+      <w:r>
+        <w:rPr>
+          <w:sz w:val="24"/>
+          <w:szCs w:val="24"/>
+        </w:rPr>
+        <w:br/>
+      </w:r>
+      <w:r>
+        <w:rPr>
+          <w:sz w:val="24"/>
+          <w:szCs w:val="24"/>
+        </w:rPr>
+        <w:br/>
+        <w:t>Two (2): Since 0 or 1 are the only digits that can be used to represent 2, let us divide 2 by 2 and write the quotient and remainder as follows:</w:t>
+      </w:r>
+      <w:r>
+        <w:rPr>
+          <w:sz w:val="24"/>
+          <w:szCs w:val="24"/>
+        </w:rPr>
+        <w:br/>
+        <w:t>[quotient][remainder], i.e.: [1][0]</w:t>
+      </w:r>
+      <w:r>
+        <w:rPr>
+          <w:sz w:val="24"/>
+          <w:szCs w:val="24"/>
+        </w:rPr>
+        <w:br/>
+        <w:t>2 = (1 * 2</w:t>
+      </w:r>
+      <w:r>
+        <w:rPr>
+          <w:sz w:val="24"/>
+          <w:szCs w:val="24"/>
+          <w:vertAlign w:val="superscript"/>
+        </w:rPr>
+        <w:t>1</w:t>
+      </w:r>
+      <w:r>
+        <w:rPr>
+          <w:sz w:val="24"/>
+          <w:szCs w:val="24"/>
+        </w:rPr>
+        <w:t>) + (0 * 2</w:t>
+      </w:r>
+      <w:r>
+        <w:rPr>
+          <w:sz w:val="24"/>
+          <w:szCs w:val="24"/>
+          <w:vertAlign w:val="superscript"/>
+        </w:rPr>
+        <w:t>0</w:t>
+      </w:r>
+      <w:r>
+        <w:rPr>
+          <w:sz w:val="24"/>
+          <w:szCs w:val="24"/>
+        </w:rPr>
+        <w:t>) = (2) + (0)</w:t>
+      </w:r>
+      <w:r>
+        <w:rPr>
+          <w:sz w:val="24"/>
+          <w:szCs w:val="24"/>
+        </w:rPr>
+        <w:br/>
+      </w:r>
+      <w:r>
+        <w:rPr>
+          <w:sz w:val="24"/>
+          <w:szCs w:val="24"/>
+        </w:rPr>
+        <w:br/>
+        <w:t>Three (3): Since 0 or 1 are the only digits that can be used to represent 3, let us divide 3 by 2 and write the quotient and remainder as follows:</w:t>
+      </w:r>
+      <w:r>
+        <w:rPr>
+          <w:sz w:val="24"/>
+          <w:szCs w:val="24"/>
+        </w:rPr>
+        <w:br/>
+        <w:t>[quotient][remainder], i.e.: [1][1]</w:t>
+      </w:r>
+      <w:r>
+        <w:rPr>
+          <w:sz w:val="24"/>
+          <w:szCs w:val="24"/>
+        </w:rPr>
+        <w:br/>
+        <w:t>3 = (1 * 2</w:t>
+      </w:r>
+      <w:r>
+        <w:rPr>
+          <w:sz w:val="24"/>
+          <w:szCs w:val="24"/>
+          <w:vertAlign w:val="superscript"/>
+        </w:rPr>
+        <w:t>1</w:t>
+      </w:r>
+      <w:r>
+        <w:rPr>
+          <w:sz w:val="24"/>
+          <w:szCs w:val="24"/>
+        </w:rPr>
+        <w:t>) + (1 * 2</w:t>
+      </w:r>
+      <w:r>
+        <w:rPr>
+          <w:sz w:val="24"/>
+          <w:szCs w:val="24"/>
+          <w:vertAlign w:val="superscript"/>
+        </w:rPr>
+        <w:t>0</w:t>
+      </w:r>
+      <w:r>
+        <w:rPr>
+          <w:sz w:val="24"/>
+          <w:szCs w:val="24"/>
+        </w:rPr>
+        <w:t>) = (2) + (1)</w:t>
+      </w:r>
+      <w:r>
+        <w:rPr>
+          <w:sz w:val="24"/>
+          <w:szCs w:val="24"/>
+        </w:rPr>
+        <w:br/>
+      </w:r>
+      <w:r>
+        <w:rPr>
+          <w:sz w:val="24"/>
+          <w:szCs w:val="24"/>
+        </w:rPr>
+        <w:br/>
+        <w:t>Four (4): Since 0 and 1 can be only be used to represent 4, let us divide 4 by 2 and write the quotient and remainder as follows:</w:t>
+      </w:r>
+      <w:r>
+        <w:rPr>
+          <w:sz w:val="24"/>
+          <w:szCs w:val="24"/>
+        </w:rPr>
+        <w:br/>
+        <w:t>[quotient][remainder], i.e.: [2][0]. By repeating the above logic for 2 (whose value we already know to be [1][0]) we get [1][0][0]</w:t>
+      </w:r>
+      <w:r>
+        <w:rPr>
+          <w:sz w:val="24"/>
+          <w:szCs w:val="24"/>
+        </w:rPr>
+        <w:br/>
+        <w:t>4 = (1 * 2</w:t>
+      </w:r>
+      <w:r>
+        <w:rPr>
+          <w:sz w:val="24"/>
+          <w:szCs w:val="24"/>
+          <w:vertAlign w:val="superscript"/>
+        </w:rPr>
+        <w:t>2</w:t>
+      </w:r>
+      <w:r>
+        <w:rPr>
+          <w:sz w:val="24"/>
+          <w:szCs w:val="24"/>
+        </w:rPr>
+        <w:t>) + (0 * 2</w:t>
+      </w:r>
+      <w:r>
+        <w:rPr>
+          <w:sz w:val="24"/>
+          <w:szCs w:val="24"/>
+          <w:vertAlign w:val="superscript"/>
+        </w:rPr>
+        <w:t>1</w:t>
+      </w:r>
+      <w:r>
+        <w:rPr>
+          <w:sz w:val="24"/>
+          <w:szCs w:val="24"/>
+        </w:rPr>
+        <w:t>) + (0 * 2</w:t>
+      </w:r>
+      <w:r>
+        <w:rPr>
+          <w:sz w:val="24"/>
+          <w:szCs w:val="24"/>
+          <w:vertAlign w:val="superscript"/>
+        </w:rPr>
+        <w:t>0</w:t>
+      </w:r>
+      <w:r>
+        <w:rPr>
+          <w:sz w:val="24"/>
+          <w:szCs w:val="24"/>
+        </w:rPr>
+        <w:t>)</w:t>
+      </w:r>
+      <w:r>
+        <w:rPr>
+          <w:sz w:val="24"/>
+          <w:szCs w:val="24"/>
+        </w:rPr>
+        <w:br/>
+        <w:t>4 =      (4)     +     (0)      +     (0)</w:t>
+      </w:r>
+      <w:r>
+        <w:rPr>
+          <w:sz w:val="24"/>
+          <w:szCs w:val="24"/>
+        </w:rPr>
+        <w:br/>
+      </w:r>
+      <w:r>
+        <w:rPr>
+          <w:sz w:val="24"/>
+          <w:szCs w:val="24"/>
+        </w:rPr>
+        <w:br/>
+        <w:t>Fourteen (14): Since only 0 and 1 should be used, let us divide 14 by 2 and write the quotient and remainder as follows:</w:t>
+      </w:r>
+      <w:r>
+        <w:rPr>
+          <w:sz w:val="24"/>
+          <w:szCs w:val="24"/>
+        </w:rPr>
+        <w:br/>
+        <w:t>[quotient][remainder], i.e.: [7][0], by repeating the above logic for 7 (7 = [3][1], and 3 = [1][1]) we finally get [1][1][1][0]</w:t>
+      </w:r>
+      <w:r>
+        <w:rPr>
+          <w:sz w:val="24"/>
+          <w:szCs w:val="24"/>
+        </w:rPr>
+        <w:br/>
+        <w:t>14 = (1 * 2</w:t>
+      </w:r>
+      <w:r>
+        <w:rPr>
+          <w:sz w:val="24"/>
+          <w:szCs w:val="24"/>
+          <w:vertAlign w:val="superscript"/>
+        </w:rPr>
+        <w:t>3</w:t>
+      </w:r>
+      <w:r>
+        <w:rPr>
+          <w:sz w:val="24"/>
+          <w:szCs w:val="24"/>
+        </w:rPr>
+        <w:t>) + (1 * 2</w:t>
+      </w:r>
+      <w:r>
+        <w:rPr>
+          <w:sz w:val="24"/>
+          <w:szCs w:val="24"/>
+          <w:vertAlign w:val="superscript"/>
+        </w:rPr>
+        <w:t>2</w:t>
+      </w:r>
+      <w:r>
+        <w:rPr>
+          <w:sz w:val="24"/>
+          <w:szCs w:val="24"/>
+        </w:rPr>
+        <w:t>) + (1 * 2</w:t>
+      </w:r>
+      <w:r>
+        <w:rPr>
+          <w:sz w:val="24"/>
+          <w:szCs w:val="24"/>
+          <w:vertAlign w:val="superscript"/>
+        </w:rPr>
+        <w:t>1</w:t>
+      </w:r>
+      <w:r>
+        <w:rPr>
+          <w:sz w:val="24"/>
+          <w:szCs w:val="24"/>
+        </w:rPr>
+        <w:t>) + (0 * 2</w:t>
+      </w:r>
+      <w:r>
+        <w:rPr>
+          <w:sz w:val="24"/>
+          <w:szCs w:val="24"/>
+          <w:vertAlign w:val="superscript"/>
+        </w:rPr>
+        <w:t>0</w:t>
+      </w:r>
+      <w:r>
+        <w:rPr>
+          <w:sz w:val="24"/>
+          <w:szCs w:val="24"/>
+        </w:rPr>
+        <w:t>)</w:t>
+      </w:r>
+      <w:r>
+        <w:rPr>
+          <w:sz w:val="24"/>
+          <w:szCs w:val="24"/>
+        </w:rPr>
+        <w:br/>
+        <w:t>14 =       (8)     +     (4)     +     (2)     +     (0)</w:t>
+      </w:r>
+      <w:r>
+        <w:rPr>
+          <w:sz w:val="24"/>
+          <w:szCs w:val="24"/>
+        </w:rPr>
+        <w:br/>
+      </w:r>
+      <w:r>
+        <w:rPr>
+          <w:sz w:val="24"/>
+          <w:szCs w:val="24"/>
+        </w:rPr>
+        <w:br/>
+      </w:r>
+      <w:r>
+        <w:rPr>
+          <w:b/>
+          <w:bCs/>
+          <w:sz w:val="24"/>
+          <w:szCs w:val="24"/>
+        </w:rPr>
+        <w:t>Hundred and Fourteen</w:t>
+      </w:r>
+      <w:r>
+        <w:rPr>
+          <w:sz w:val="24"/>
+          <w:szCs w:val="24"/>
+        </w:rPr>
+        <w:t> (114): let us divide 114 by 2 and write the quotient and remainder as follows:</w:t>
+      </w:r>
+      <w:r>
+        <w:rPr>
+          <w:sz w:val="24"/>
+          <w:szCs w:val="24"/>
+        </w:rPr>
+        <w:br/>
+        <w:t>[quotient][remainder], i.e.: [57][0], by repeating the above logic for 57 (57 = [28][1], 28 = [14][0], 14 = [1][1][1][0]), we finally get [1][1][1][0][0][1][0]</w:t>
+      </w:r>
+      <w:r>
+        <w:rPr>
+          <w:sz w:val="24"/>
+          <w:szCs w:val="24"/>
+        </w:rPr>
+        <w:br/>
+        <w:t>114 = (1 * 2</w:t>
+      </w:r>
+      <w:r>
+        <w:rPr>
+          <w:sz w:val="24"/>
+          <w:szCs w:val="24"/>
+          <w:vertAlign w:val="superscript"/>
+        </w:rPr>
+        <w:t>6</w:t>
+      </w:r>
+      <w:r>
+        <w:rPr>
+          <w:sz w:val="24"/>
+          <w:szCs w:val="24"/>
+        </w:rPr>
+        <w:t>) +(1 * 2</w:t>
+      </w:r>
+      <w:r>
+        <w:rPr>
+          <w:sz w:val="24"/>
+          <w:szCs w:val="24"/>
+          <w:vertAlign w:val="superscript"/>
+        </w:rPr>
+        <w:t>5</w:t>
+      </w:r>
+      <w:r>
+        <w:rPr>
+          <w:sz w:val="24"/>
+          <w:szCs w:val="24"/>
+        </w:rPr>
+        <w:t>) +(1 * 2</w:t>
+      </w:r>
+      <w:r>
+        <w:rPr>
+          <w:sz w:val="24"/>
+          <w:szCs w:val="24"/>
+          <w:vertAlign w:val="superscript"/>
+        </w:rPr>
+        <w:t>4</w:t>
+      </w:r>
+      <w:r>
+        <w:rPr>
+          <w:sz w:val="24"/>
+          <w:szCs w:val="24"/>
+        </w:rPr>
+        <w:t>) +(0 * 2</w:t>
+      </w:r>
+      <w:r>
+        <w:rPr>
+          <w:sz w:val="24"/>
+          <w:szCs w:val="24"/>
+          <w:vertAlign w:val="superscript"/>
+        </w:rPr>
+        <w:t>3</w:t>
+      </w:r>
+      <w:r>
+        <w:rPr>
+          <w:sz w:val="24"/>
+          <w:szCs w:val="24"/>
+        </w:rPr>
+        <w:t>) + (0 * 2</w:t>
+      </w:r>
+      <w:r>
+        <w:rPr>
+          <w:sz w:val="24"/>
+          <w:szCs w:val="24"/>
+          <w:vertAlign w:val="superscript"/>
+        </w:rPr>
+        <w:t>2</w:t>
+      </w:r>
+      <w:r>
+        <w:rPr>
+          <w:sz w:val="24"/>
+          <w:szCs w:val="24"/>
+        </w:rPr>
+        <w:t>) + (1 * 2</w:t>
+      </w:r>
+      <w:r>
+        <w:rPr>
+          <w:sz w:val="24"/>
+          <w:szCs w:val="24"/>
+          <w:vertAlign w:val="superscript"/>
+        </w:rPr>
+        <w:t>1</w:t>
+      </w:r>
+      <w:r>
+        <w:rPr>
+          <w:sz w:val="24"/>
+          <w:szCs w:val="24"/>
+        </w:rPr>
+        <w:t>) + (0 * 2</w:t>
+      </w:r>
+      <w:r>
+        <w:rPr>
+          <w:sz w:val="24"/>
+          <w:szCs w:val="24"/>
+          <w:vertAlign w:val="superscript"/>
+        </w:rPr>
+        <w:t>0</w:t>
+      </w:r>
+      <w:r>
+        <w:rPr>
+          <w:sz w:val="24"/>
+          <w:szCs w:val="24"/>
+        </w:rPr>
+        <w:t>)</w:t>
+      </w:r>
+      <w:r>
+        <w:rPr>
+          <w:sz w:val="24"/>
+          <w:szCs w:val="24"/>
+        </w:rPr>
+        <w:br/>
+        <w:t>114 =     (64)    +    (32)    +    (16)    +    (0)     +      (0)     +     (2)     +      (0)</w:t>
+      </w:r>
+      <w:r>
+        <w:rPr>
+          <w:sz w:val="24"/>
+          <w:szCs w:val="24"/>
+        </w:rPr>
+        <w:br/>
+      </w:r>
+      <w:r>
+        <w:rPr>
+          <w:sz w:val="24"/>
+          <w:szCs w:val="24"/>
+        </w:rPr>
+        <w:br/>
+        <w:t>In C, binary numerals are prefixed with a leading 0b (or 0B) (digit zero followed by char 'b'). For example, to store an binary value of four into a variable </w:t>
+      </w:r>
+      <w:proofErr w:type="spellStart"/>
+      <w:r>
+        <w:rPr>
+          <w:sz w:val="24"/>
+          <w:szCs w:val="24"/>
+        </w:rPr>
+        <w:t>binary_four</w:t>
+      </w:r>
+      <w:proofErr w:type="spellEnd"/>
+      <w:r>
+        <w:rPr>
+          <w:sz w:val="24"/>
+          <w:szCs w:val="24"/>
+        </w:rPr>
+        <w:t>, we write</w:t>
+      </w:r>
+    </w:p>
+    <w:p>
+      <w:pPr>
+        <w:rPr>
+          <w:sz w:val="24"/>
+          <w:szCs w:val="24"/>
+        </w:rPr>
+      </w:pPr>
+      <w:r>
+        <w:rPr>
+          <w:sz w:val="24"/>
+          <w:szCs w:val="24"/>
+        </w:rPr>
+        <w:t xml:space="preserve">int </w:t>
+      </w:r>
+      <w:proofErr w:type="spellStart"/>
+      <w:r>
+        <w:rPr>
+          <w:sz w:val="24"/>
+          <w:szCs w:val="24"/>
+        </w:rPr>
+        <w:t>binary_four</w:t>
+      </w:r>
+      <w:proofErr w:type="spellEnd"/>
+      <w:r>
+        <w:rPr>
+          <w:sz w:val="24"/>
+          <w:szCs w:val="24"/>
+        </w:rPr>
+        <w:t xml:space="preserve"> = 0b100;</w:t>
+      </w:r>
+    </w:p>
+    <w:p>
+      <w:pPr>
+        <w:rPr>
+          <w:b/>
+          <w:bCs/>
+          <w:sz w:val="24"/>
+          <w:szCs w:val="24"/>
         </w:rPr>
       </w:pPr>
     </w:p>

</xml_diff>